<commit_message>
Updated documentation for custom IOC
</commit_message>
<xml_diff>
--- a/doc/Custom indicator of compromise documentation.docx
+++ b/doc/Custom indicator of compromise documentation.docx
@@ -18,7 +18,6 @@
       <w:r>
         <w:rPr>
           <w:noProof/>
-          <w:lang w:val="en-GB"/>
         </w:rPr>
         <w:drawing>
           <wp:inline distT="0" distB="0" distL="0" distR="0" wp14:anchorId="6DA85059" wp14:editId="6D1F463D">
@@ -391,15 +390,7 @@
         <w:rPr>
           <w:lang w:val="en-GB"/>
         </w:rPr>
-        <w:t xml:space="preserve"> framework, along with </w:t>
-      </w:r>
-      <w:bookmarkStart w:id="0" w:name="_GoBack"/>
-      <w:bookmarkEnd w:id="0"/>
-      <w:r>
-        <w:rPr>
-          <w:lang w:val="en-GB"/>
-        </w:rPr>
-        <w:t>custom indicators described in this documentation.</w:t>
+        <w:t xml:space="preserve"> framework, along with custom indicators described in this documentation.</w:t>
       </w:r>
     </w:p>
     <w:p>
@@ -444,7 +435,19 @@
         <w:rPr>
           <w:lang w:val="en-GB"/>
         </w:rPr>
-        <w:t>This indicator of compromise will look through all the recently opened files (up to several months).</w:t>
+        <w:t xml:space="preserve">This </w:t>
+      </w:r>
+      <w:r>
+        <w:rPr>
+          <w:lang w:val="en-GB"/>
+        </w:rPr>
+        <w:t>feature</w:t>
+      </w:r>
+      <w:r>
+        <w:rPr>
+          <w:lang w:val="en-GB"/>
+        </w:rPr>
+        <w:t xml:space="preserve"> will look through all the recently opened files (up to several months).</w:t>
       </w:r>
     </w:p>
     <w:p>
@@ -670,7 +673,574 @@
     </w:p>
     <w:p>
       <w:pPr>
+        <w:pStyle w:val="Titre2"/>
+        <w:rPr>
+          <w:lang w:val="en-GB"/>
+        </w:rPr>
+      </w:pPr>
+      <w:proofErr w:type="spellStart"/>
+      <w:r>
+        <w:rPr>
+          <w:lang w:val="en-GB"/>
+        </w:rPr>
+        <w:t>GetStartupFiles</w:t>
+      </w:r>
+      <w:proofErr w:type="spellEnd"/>
+    </w:p>
+    <w:p>
+      <w:pPr>
         <w:pStyle w:val="Retraitnormal"/>
+        <w:rPr>
+          <w:lang w:val="en-GB"/>
+        </w:rPr>
+      </w:pPr>
+      <w:r>
+        <w:rPr>
+          <w:lang w:val="en-GB"/>
+        </w:rPr>
+        <w:t xml:space="preserve">This feature will look for every files being opened at </w:t>
+      </w:r>
+      <w:proofErr w:type="spellStart"/>
+      <w:r>
+        <w:rPr>
+          <w:lang w:val="en-GB"/>
+        </w:rPr>
+        <w:t>startup</w:t>
+      </w:r>
+      <w:proofErr w:type="spellEnd"/>
+      <w:r>
+        <w:rPr>
+          <w:lang w:val="en-GB"/>
+        </w:rPr>
+        <w:t>.</w:t>
+      </w:r>
+    </w:p>
+    <w:p>
+      <w:pPr>
+        <w:pStyle w:val="Titre3"/>
+        <w:rPr>
+          <w:lang w:val="en-GB"/>
+        </w:rPr>
+      </w:pPr>
+      <w:r>
+        <w:rPr>
+          <w:lang w:val="en-GB"/>
+        </w:rPr>
+        <w:t>Definition</w:t>
+      </w:r>
+    </w:p>
+    <w:p>
+      <w:pPr>
+        <w:pStyle w:val="Retraitnormal"/>
+        <w:rPr>
+          <w:lang w:val="en-GB"/>
+        </w:rPr>
+      </w:pPr>
+      <w:r>
+        <w:rPr>
+          <w:lang w:val="en-GB"/>
+        </w:rPr>
+        <w:t xml:space="preserve"> </w:t>
+      </w:r>
+      <w:r>
+        <w:rPr>
+          <w:b/>
+          <w:color w:val="00477F" w:themeColor="background2"/>
+          <w:lang w:val="en-GB"/>
+        </w:rPr>
+        <w:t>Name:</w:t>
+      </w:r>
+      <w:r>
+        <w:rPr>
+          <w:color w:val="00477F" w:themeColor="background2"/>
+          <w:lang w:val="en-GB"/>
+        </w:rPr>
+        <w:t xml:space="preserve"> </w:t>
+      </w:r>
+      <w:proofErr w:type="spellStart"/>
+      <w:r>
+        <w:rPr>
+          <w:lang w:val="en-GB"/>
+        </w:rPr>
+        <w:t>StartupFileItem</w:t>
+      </w:r>
+      <w:proofErr w:type="spellEnd"/>
+    </w:p>
+    <w:p>
+      <w:pPr>
+        <w:pStyle w:val="Retraitnormal"/>
+        <w:rPr>
+          <w:lang w:val="en-US"/>
+        </w:rPr>
+      </w:pPr>
+      <w:r>
+        <w:rPr>
+          <w:b/>
+          <w:color w:val="00477F" w:themeColor="background2"/>
+          <w:lang w:val="en-US"/>
+        </w:rPr>
+        <w:t xml:space="preserve">Attributes: </w:t>
+      </w:r>
+    </w:p>
+    <w:p>
+      <w:pPr>
+        <w:pStyle w:val="Enum1"/>
+        <w:rPr>
+          <w:lang w:val="en-US"/>
+        </w:rPr>
+      </w:pPr>
+      <w:r>
+        <w:rPr>
+          <w:lang w:val="en-US"/>
+        </w:rPr>
+        <w:t>Type;</w:t>
+      </w:r>
+    </w:p>
+    <w:p>
+      <w:pPr>
+        <w:pStyle w:val="Enum1"/>
+        <w:rPr>
+          <w:lang w:val="en-US"/>
+        </w:rPr>
+      </w:pPr>
+      <w:proofErr w:type="spellStart"/>
+      <w:r>
+        <w:rPr>
+          <w:lang w:val="en-US"/>
+        </w:rPr>
+        <w:t>last_write_time</w:t>
+      </w:r>
+      <w:proofErr w:type="spellEnd"/>
+      <w:r>
+        <w:rPr>
+          <w:lang w:val="en-US"/>
+        </w:rPr>
+        <w:t>;</w:t>
+      </w:r>
+    </w:p>
+    <w:p>
+      <w:pPr>
+        <w:pStyle w:val="Enum1"/>
+        <w:rPr>
+          <w:lang w:val="en-US"/>
+        </w:rPr>
+      </w:pPr>
+      <w:r>
+        <w:rPr>
+          <w:lang w:val="en-US"/>
+        </w:rPr>
+        <w:t>hive;</w:t>
+      </w:r>
+    </w:p>
+    <w:p>
+      <w:pPr>
+        <w:pStyle w:val="Enum1"/>
+        <w:rPr>
+          <w:lang w:val="en-US"/>
+        </w:rPr>
+      </w:pPr>
+      <w:proofErr w:type="spellStart"/>
+      <w:r>
+        <w:rPr>
+          <w:lang w:val="en-US"/>
+        </w:rPr>
+        <w:t>key_path</w:t>
+      </w:r>
+      <w:proofErr w:type="spellEnd"/>
+      <w:r>
+        <w:rPr>
+          <w:lang w:val="en-US"/>
+        </w:rPr>
+        <w:t>;</w:t>
+      </w:r>
+    </w:p>
+    <w:p>
+      <w:pPr>
+        <w:pStyle w:val="Enum1"/>
+        <w:rPr>
+          <w:lang w:val="en-US"/>
+        </w:rPr>
+      </w:pPr>
+      <w:proofErr w:type="spellStart"/>
+      <w:r>
+        <w:rPr>
+          <w:lang w:val="en-US"/>
+        </w:rPr>
+        <w:t>attr_name</w:t>
+      </w:r>
+      <w:proofErr w:type="spellEnd"/>
+      <w:r>
+        <w:rPr>
+          <w:lang w:val="en-US"/>
+        </w:rPr>
+        <w:t>: Filename;</w:t>
+      </w:r>
+    </w:p>
+    <w:p>
+      <w:pPr>
+        <w:pStyle w:val="Enum1"/>
+        <w:rPr>
+          <w:lang w:val="en-US"/>
+        </w:rPr>
+      </w:pPr>
+      <w:proofErr w:type="spellStart"/>
+      <w:r>
+        <w:rPr>
+          <w:lang w:val="en-US"/>
+        </w:rPr>
+        <w:t>reg_type</w:t>
+      </w:r>
+      <w:proofErr w:type="spellEnd"/>
+      <w:r>
+        <w:rPr>
+          <w:lang w:val="en-US"/>
+        </w:rPr>
+        <w:t>;</w:t>
+      </w:r>
+    </w:p>
+    <w:p>
+      <w:pPr>
+        <w:pStyle w:val="Enum1"/>
+        <w:rPr>
+          <w:lang w:val="en-US"/>
+        </w:rPr>
+      </w:pPr>
+      <w:proofErr w:type="spellStart"/>
+      <w:r>
+        <w:rPr>
+          <w:lang w:val="en-US"/>
+        </w:rPr>
+        <w:t>attr_type</w:t>
+      </w:r>
+      <w:proofErr w:type="spellEnd"/>
+      <w:r>
+        <w:rPr>
+          <w:lang w:val="en-US"/>
+        </w:rPr>
+        <w:t>;</w:t>
+      </w:r>
+    </w:p>
+    <w:p>
+      <w:pPr>
+        <w:pStyle w:val="Enum1"/>
+        <w:rPr>
+          <w:lang w:val="en-US"/>
+        </w:rPr>
+      </w:pPr>
+      <w:proofErr w:type="spellStart"/>
+      <w:r>
+        <w:rPr>
+          <w:lang w:val="en-US"/>
+        </w:rPr>
+        <w:t>attr_data</w:t>
+      </w:r>
+      <w:proofErr w:type="spellEnd"/>
+      <w:r>
+        <w:rPr>
+          <w:lang w:val="en-US"/>
+        </w:rPr>
+        <w:t>.</w:t>
+      </w:r>
+    </w:p>
+    <w:p>
+      <w:pPr>
+        <w:pStyle w:val="Titre2"/>
+        <w:rPr>
+          <w:lang w:val="en-GB"/>
+        </w:rPr>
+      </w:pPr>
+      <w:proofErr w:type="spellStart"/>
+      <w:r>
+        <w:rPr>
+          <w:lang w:val="en-GB"/>
+        </w:rPr>
+        <w:t>MRUHistory</w:t>
+      </w:r>
+      <w:proofErr w:type="spellEnd"/>
+    </w:p>
+    <w:p>
+      <w:pPr>
+        <w:pStyle w:val="Retraitnormal"/>
+        <w:rPr>
+          <w:lang w:val="en-GB"/>
+        </w:rPr>
+      </w:pPr>
+      <w:r>
+        <w:rPr>
+          <w:lang w:val="en-GB"/>
+        </w:rPr>
+        <w:t>T</w:t>
+      </w:r>
+      <w:r>
+        <w:rPr>
+          <w:lang w:val="en-GB"/>
+        </w:rPr>
+        <w:t>his feature will look for the last run commands executed.</w:t>
+      </w:r>
+    </w:p>
+    <w:p>
+      <w:pPr>
+        <w:pStyle w:val="Titre3"/>
+        <w:rPr>
+          <w:lang w:val="en-GB"/>
+        </w:rPr>
+      </w:pPr>
+      <w:r>
+        <w:rPr>
+          <w:lang w:val="en-GB"/>
+        </w:rPr>
+        <w:lastRenderedPageBreak/>
+        <w:t>Definition</w:t>
+      </w:r>
+    </w:p>
+    <w:p>
+      <w:pPr>
+        <w:pStyle w:val="Retraitnormal"/>
+        <w:rPr>
+          <w:lang w:val="en-GB"/>
+        </w:rPr>
+      </w:pPr>
+      <w:r>
+        <w:rPr>
+          <w:lang w:val="en-GB"/>
+        </w:rPr>
+        <w:t xml:space="preserve"> </w:t>
+      </w:r>
+      <w:r>
+        <w:rPr>
+          <w:b/>
+          <w:color w:val="00477F" w:themeColor="background2"/>
+          <w:lang w:val="en-GB"/>
+        </w:rPr>
+        <w:t>Name:</w:t>
+      </w:r>
+      <w:r>
+        <w:rPr>
+          <w:color w:val="00477F" w:themeColor="background2"/>
+          <w:lang w:val="en-GB"/>
+        </w:rPr>
+        <w:t xml:space="preserve"> </w:t>
+      </w:r>
+      <w:proofErr w:type="spellStart"/>
+      <w:r>
+        <w:rPr>
+          <w:lang w:val="en-GB"/>
+        </w:rPr>
+        <w:t>MRUHistoryItem</w:t>
+      </w:r>
+      <w:proofErr w:type="spellEnd"/>
+    </w:p>
+    <w:p>
+      <w:pPr>
+        <w:pStyle w:val="Retraitnormal"/>
+        <w:rPr>
+          <w:lang w:val="en-US"/>
+        </w:rPr>
+      </w:pPr>
+      <w:r>
+        <w:rPr>
+          <w:b/>
+          <w:color w:val="00477F" w:themeColor="background2"/>
+          <w:lang w:val="en-US"/>
+        </w:rPr>
+        <w:t xml:space="preserve">Attributes: </w:t>
+      </w:r>
+    </w:p>
+    <w:p>
+      <w:pPr>
+        <w:pStyle w:val="Enum1"/>
+        <w:rPr>
+          <w:lang w:val="en-US"/>
+        </w:rPr>
+      </w:pPr>
+      <w:r>
+        <w:rPr>
+          <w:lang w:val="en-US"/>
+        </w:rPr>
+        <w:t>Type;</w:t>
+      </w:r>
+    </w:p>
+    <w:p>
+      <w:pPr>
+        <w:pStyle w:val="Enum1"/>
+        <w:rPr>
+          <w:lang w:val="en-US"/>
+        </w:rPr>
+      </w:pPr>
+      <w:proofErr w:type="spellStart"/>
+      <w:r>
+        <w:rPr>
+          <w:lang w:val="en-US"/>
+        </w:rPr>
+        <w:t>last_write_time</w:t>
+      </w:r>
+      <w:proofErr w:type="spellEnd"/>
+      <w:r>
+        <w:rPr>
+          <w:lang w:val="en-US"/>
+        </w:rPr>
+        <w:t>;</w:t>
+      </w:r>
+    </w:p>
+    <w:p>
+      <w:pPr>
+        <w:pStyle w:val="Enum1"/>
+        <w:rPr>
+          <w:lang w:val="en-US"/>
+        </w:rPr>
+      </w:pPr>
+      <w:r>
+        <w:rPr>
+          <w:lang w:val="en-US"/>
+        </w:rPr>
+        <w:t>hive;</w:t>
+      </w:r>
+    </w:p>
+    <w:p>
+      <w:pPr>
+        <w:pStyle w:val="Enum1"/>
+        <w:rPr>
+          <w:lang w:val="en-US"/>
+        </w:rPr>
+      </w:pPr>
+      <w:proofErr w:type="spellStart"/>
+      <w:r>
+        <w:rPr>
+          <w:lang w:val="en-US"/>
+        </w:rPr>
+        <w:t>key_path</w:t>
+      </w:r>
+      <w:proofErr w:type="spellEnd"/>
+      <w:r>
+        <w:rPr>
+          <w:lang w:val="en-US"/>
+        </w:rPr>
+        <w:t>;</w:t>
+      </w:r>
+      <w:bookmarkStart w:id="0" w:name="_GoBack"/>
+      <w:bookmarkEnd w:id="0"/>
+    </w:p>
+    <w:p>
+      <w:pPr>
+        <w:pStyle w:val="Enum1"/>
+        <w:rPr>
+          <w:lang w:val="en-US"/>
+        </w:rPr>
+      </w:pPr>
+      <w:proofErr w:type="spellStart"/>
+      <w:r>
+        <w:rPr>
+          <w:lang w:val="en-US"/>
+        </w:rPr>
+        <w:t>attr_name</w:t>
+      </w:r>
+      <w:proofErr w:type="spellEnd"/>
+      <w:r>
+        <w:rPr>
+          <w:lang w:val="en-US"/>
+        </w:rPr>
+        <w:t xml:space="preserve">: </w:t>
+      </w:r>
+      <w:r>
+        <w:rPr>
+          <w:lang w:val="en-US"/>
+        </w:rPr>
+        <w:t>command content</w:t>
+      </w:r>
+      <w:r>
+        <w:rPr>
+          <w:lang w:val="en-US"/>
+        </w:rPr>
+        <w:t>;</w:t>
+      </w:r>
+    </w:p>
+    <w:p>
+      <w:pPr>
+        <w:pStyle w:val="Enum1"/>
+        <w:rPr>
+          <w:lang w:val="en-US"/>
+        </w:rPr>
+      </w:pPr>
+      <w:proofErr w:type="spellStart"/>
+      <w:r>
+        <w:rPr>
+          <w:lang w:val="en-US"/>
+        </w:rPr>
+        <w:t>reg_type</w:t>
+      </w:r>
+      <w:proofErr w:type="spellEnd"/>
+      <w:r>
+        <w:rPr>
+          <w:lang w:val="en-US"/>
+        </w:rPr>
+        <w:t>;</w:t>
+      </w:r>
+    </w:p>
+    <w:p>
+      <w:pPr>
+        <w:pStyle w:val="Enum1"/>
+        <w:rPr>
+          <w:lang w:val="en-US"/>
+        </w:rPr>
+      </w:pPr>
+      <w:proofErr w:type="spellStart"/>
+      <w:r>
+        <w:rPr>
+          <w:lang w:val="en-US"/>
+        </w:rPr>
+        <w:t>attr_type</w:t>
+      </w:r>
+      <w:proofErr w:type="spellEnd"/>
+      <w:r>
+        <w:rPr>
+          <w:lang w:val="en-US"/>
+        </w:rPr>
+        <w:t>;</w:t>
+      </w:r>
+    </w:p>
+    <w:p>
+      <w:pPr>
+        <w:pStyle w:val="Enum1"/>
+        <w:rPr>
+          <w:lang w:val="en-US"/>
+        </w:rPr>
+      </w:pPr>
+      <w:proofErr w:type="spellStart"/>
+      <w:r>
+        <w:rPr>
+          <w:lang w:val="en-US"/>
+        </w:rPr>
+        <w:t>attr_data</w:t>
+      </w:r>
+      <w:proofErr w:type="spellEnd"/>
+      <w:r>
+        <w:rPr>
+          <w:lang w:val="en-US"/>
+        </w:rPr>
+        <w:t>.</w:t>
+      </w:r>
+    </w:p>
+    <w:p>
+      <w:pPr>
+        <w:pStyle w:val="Enum1"/>
+        <w:numPr>
+          <w:ilvl w:val="0"/>
+          <w:numId w:val="0"/>
+        </w:numPr>
+        <w:ind w:left="1417"/>
+        <w:rPr>
+          <w:lang w:val="en-US"/>
+        </w:rPr>
+      </w:pPr>
+    </w:p>
+    <w:p>
+      <w:pPr>
+        <w:pStyle w:val="Titre3"/>
+        <w:numPr>
+          <w:ilvl w:val="0"/>
+          <w:numId w:val="0"/>
+        </w:numPr>
+        <w:ind w:left="851"/>
         <w:rPr>
           <w:lang w:val="en-GB"/>
         </w:rPr>
@@ -3082,6 +3652,7 @@
     <w:lsdException w:name="List 4" w:semiHidden="0" w:unhideWhenUsed="0"/>
     <w:lsdException w:name="List 5" w:semiHidden="0" w:unhideWhenUsed="0"/>
     <w:lsdException w:name="Title" w:semiHidden="0" w:unhideWhenUsed="0"/>
+    <w:lsdException w:name="Default Paragraph Font" w:uiPriority="1"/>
     <w:lsdException w:name="Subtitle" w:semiHidden="0" w:unhideWhenUsed="0"/>
     <w:lsdException w:name="Salutation" w:semiHidden="0" w:unhideWhenUsed="0"/>
     <w:lsdException w:name="Date" w:semiHidden="0" w:unhideWhenUsed="0"/>
@@ -3090,6 +3661,7 @@
     <w:lsdException w:name="Emphasis" w:semiHidden="0" w:unhideWhenUsed="0"/>
     <w:lsdException w:name="Normal (Web)" w:uiPriority="99"/>
     <w:lsdException w:name="HTML Preformatted" w:uiPriority="99"/>
+    <w:lsdException w:name="No List" w:uiPriority="99"/>
     <w:lsdException w:name="Table Grid" w:semiHidden="0" w:unhideWhenUsed="0"/>
     <w:lsdException w:name="Placeholder Text" w:uiPriority="99" w:unhideWhenUsed="0"/>
     <w:lsdException w:name="No Spacing" w:semiHidden="0" w:uiPriority="1" w:unhideWhenUsed="0"/>
@@ -3205,7 +3777,7 @@
   </w:latentStyles>
   <w:style w:type="paragraph" w:default="1" w:styleId="Normal">
     <w:name w:val="Normal"/>
-    <w:rsid w:val="001D7271"/>
+    <w:rsid w:val="00764A76"/>
     <w:pPr>
       <w:keepLines/>
       <w:spacing w:before="240"/>
@@ -3218,7 +3790,7 @@
     <w:next w:val="Retraitnormal"/>
     <w:uiPriority w:val="1"/>
     <w:qFormat/>
-    <w:rsid w:val="00043587"/>
+    <w:rsid w:val="00764A76"/>
     <w:pPr>
       <w:keepNext/>
       <w:pageBreakBefore/>
@@ -3245,7 +3817,7 @@
     <w:next w:val="Retraitnormal"/>
     <w:uiPriority w:val="2"/>
     <w:qFormat/>
-    <w:rsid w:val="00043587"/>
+    <w:rsid w:val="00764A76"/>
     <w:pPr>
       <w:numPr>
         <w:ilvl w:val="3"/>
@@ -3265,7 +3837,7 @@
     <w:next w:val="Retraitnormal"/>
     <w:uiPriority w:val="3"/>
     <w:qFormat/>
-    <w:rsid w:val="00043587"/>
+    <w:rsid w:val="00764A76"/>
     <w:pPr>
       <w:numPr>
         <w:ilvl w:val="4"/>
@@ -3283,7 +3855,7 @@
     <w:next w:val="Retraitnormal"/>
     <w:uiPriority w:val="4"/>
     <w:qFormat/>
-    <w:rsid w:val="00043587"/>
+    <w:rsid w:val="00764A76"/>
     <w:pPr>
       <w:numPr>
         <w:ilvl w:val="5"/>
@@ -3298,7 +3870,7 @@
     <w:name w:val="heading 5"/>
     <w:basedOn w:val="Titre4"/>
     <w:next w:val="Retraitnormal"/>
-    <w:rsid w:val="00727F4F"/>
+    <w:rsid w:val="00764A76"/>
     <w:pPr>
       <w:outlineLvl w:val="4"/>
     </w:pPr>
@@ -3307,7 +3879,7 @@
     <w:name w:val="heading 6"/>
     <w:basedOn w:val="Titre5"/>
     <w:next w:val="Normal"/>
-    <w:rsid w:val="00D22AE3"/>
+    <w:rsid w:val="00764A76"/>
     <w:pPr>
       <w:outlineLvl w:val="5"/>
     </w:pPr>
@@ -3316,7 +3888,7 @@
     <w:name w:val="heading 7"/>
     <w:basedOn w:val="Titre6"/>
     <w:next w:val="Normal"/>
-    <w:rsid w:val="00152167"/>
+    <w:rsid w:val="00764A76"/>
     <w:pPr>
       <w:outlineLvl w:val="6"/>
     </w:pPr>
@@ -3325,7 +3897,7 @@
     <w:name w:val="heading 8"/>
     <w:basedOn w:val="Titre7"/>
     <w:next w:val="Normal"/>
-    <w:rsid w:val="00727F4F"/>
+    <w:rsid w:val="00764A76"/>
     <w:pPr>
       <w:outlineLvl w:val="7"/>
     </w:pPr>
@@ -3334,7 +3906,7 @@
     <w:name w:val="heading 9"/>
     <w:basedOn w:val="Titre8"/>
     <w:next w:val="Normal"/>
-    <w:rsid w:val="00727F4F"/>
+    <w:rsid w:val="00764A76"/>
     <w:pPr>
       <w:outlineLvl w:val="8"/>
     </w:pPr>
@@ -3344,6 +3916,7 @@
     <w:uiPriority w:val="1"/>
     <w:semiHidden/>
     <w:unhideWhenUsed/>
+    <w:rsid w:val="00764A76"/>
   </w:style>
   <w:style w:type="table" w:default="1" w:styleId="TableauNormal">
     <w:name w:val="Normal Table"/>
@@ -3365,11 +3938,12 @@
     <w:uiPriority w:val="99"/>
     <w:semiHidden/>
     <w:unhideWhenUsed/>
+    <w:rsid w:val="00764A76"/>
   </w:style>
   <w:style w:type="character" w:styleId="Appelnotedebasdep">
     <w:name w:val="footnote reference"/>
     <w:semiHidden/>
-    <w:rsid w:val="007E2212"/>
+    <w:rsid w:val="00764A76"/>
     <w:rPr>
       <w:vertAlign w:val="superscript"/>
     </w:rPr>
@@ -3378,7 +3952,7 @@
     <w:name w:val="CorpsdeCV"/>
     <w:basedOn w:val="Normal"/>
     <w:autoRedefine/>
-    <w:rsid w:val="007E2212"/>
+    <w:rsid w:val="00764A76"/>
     <w:pPr>
       <w:keepLines w:val="0"/>
       <w:spacing w:before="120" w:after="40"/>
@@ -3390,7 +3964,7 @@
   <w:style w:type="paragraph" w:customStyle="1" w:styleId="CVFonctionDate">
     <w:name w:val="CV FonctionDate"/>
     <w:basedOn w:val="Normal"/>
-    <w:rsid w:val="007E2212"/>
+    <w:rsid w:val="00764A76"/>
     <w:pPr>
       <w:spacing w:before="120" w:after="120"/>
       <w:jc w:val="right"/>
@@ -3403,7 +3977,7 @@
   <w:style w:type="paragraph" w:customStyle="1" w:styleId="CVNom">
     <w:name w:val="CV Nom"/>
     <w:basedOn w:val="Normal"/>
-    <w:rsid w:val="007E2212"/>
+    <w:rsid w:val="00764A76"/>
     <w:pPr>
       <w:spacing w:before="120" w:after="120"/>
       <w:jc w:val="right"/>
@@ -3417,7 +3991,7 @@
   <w:style w:type="paragraph" w:customStyle="1" w:styleId="CVSousTitreRubrique">
     <w:name w:val="CV SousTitreRubrique"/>
     <w:basedOn w:val="Normal"/>
-    <w:rsid w:val="007E2212"/>
+    <w:rsid w:val="00764A76"/>
     <w:pPr>
       <w:spacing w:before="120" w:after="120"/>
       <w:jc w:val="left"/>
@@ -3431,7 +4005,7 @@
   <w:style w:type="paragraph" w:customStyle="1" w:styleId="CVTitreMission">
     <w:name w:val="CV TitreMission"/>
     <w:basedOn w:val="Normal"/>
-    <w:rsid w:val="007E2212"/>
+    <w:rsid w:val="00764A76"/>
     <w:pPr>
       <w:spacing w:before="120" w:after="120"/>
       <w:jc w:val="left"/>
@@ -3444,7 +4018,7 @@
   <w:style w:type="paragraph" w:customStyle="1" w:styleId="CVTitreRubrique">
     <w:name w:val="CV TitreRubrique"/>
     <w:basedOn w:val="Normal"/>
-    <w:rsid w:val="007E2212"/>
+    <w:rsid w:val="00764A76"/>
     <w:pPr>
       <w:spacing w:before="120" w:after="120"/>
       <w:jc w:val="left"/>
@@ -3459,7 +4033,7 @@
     <w:name w:val="CVFonctionDate"/>
     <w:basedOn w:val="Normal"/>
     <w:autoRedefine/>
-    <w:rsid w:val="007E2212"/>
+    <w:rsid w:val="00764A76"/>
     <w:pPr>
       <w:keepLines w:val="0"/>
       <w:spacing w:before="0"/>
@@ -3475,7 +4049,7 @@
   <w:style w:type="paragraph" w:styleId="En-tte">
     <w:name w:val="header"/>
     <w:basedOn w:val="Normal"/>
-    <w:rsid w:val="007E2212"/>
+    <w:rsid w:val="00764A76"/>
     <w:pPr>
       <w:spacing w:before="0"/>
       <w:jc w:val="left"/>
@@ -3489,7 +4063,7 @@
     <w:basedOn w:val="Normal"/>
     <w:uiPriority w:val="8"/>
     <w:qFormat/>
-    <w:rsid w:val="00043587"/>
+    <w:rsid w:val="00764A76"/>
     <w:pPr>
       <w:numPr>
         <w:numId w:val="15"/>
@@ -3502,7 +4076,7 @@
     <w:basedOn w:val="Enum1"/>
     <w:uiPriority w:val="9"/>
     <w:qFormat/>
-    <w:rsid w:val="00043587"/>
+    <w:rsid w:val="00764A76"/>
     <w:pPr>
       <w:numPr>
         <w:numId w:val="0"/>
@@ -3515,7 +4089,7 @@
     <w:basedOn w:val="Normal"/>
     <w:uiPriority w:val="15"/>
     <w:qFormat/>
-    <w:rsid w:val="00043587"/>
+    <w:rsid w:val="00764A76"/>
     <w:pPr>
       <w:numPr>
         <w:numId w:val="16"/>
@@ -3526,7 +4100,7 @@
   <w:style w:type="paragraph" w:customStyle="1" w:styleId="Enum1TableauSuite">
     <w:name w:val="Enum1 Tableau Suite"/>
     <w:basedOn w:val="Enum1Tableau"/>
-    <w:rsid w:val="007E2212"/>
+    <w:rsid w:val="00764A76"/>
     <w:pPr>
       <w:numPr>
         <w:numId w:val="0"/>
@@ -3538,7 +4112,7 @@
     <w:name w:val="Enum1 Tableau Titre"/>
     <w:basedOn w:val="Enum1Tableau"/>
     <w:next w:val="Enum1TableauSuite"/>
-    <w:rsid w:val="007E2212"/>
+    <w:rsid w:val="00764A76"/>
     <w:pPr>
       <w:keepNext/>
       <w:numPr>
@@ -3554,7 +4128,7 @@
     <w:name w:val="Enum1 Titre"/>
     <w:basedOn w:val="Enum1"/>
     <w:next w:val="Enum1Suite"/>
-    <w:rsid w:val="007B73FF"/>
+    <w:rsid w:val="00764A76"/>
     <w:pPr>
       <w:keepNext/>
       <w:numPr>
@@ -3571,7 +4145,7 @@
     <w:basedOn w:val="Normal"/>
     <w:uiPriority w:val="10"/>
     <w:qFormat/>
-    <w:rsid w:val="00043587"/>
+    <w:rsid w:val="00764A76"/>
     <w:pPr>
       <w:numPr>
         <w:numId w:val="17"/>
@@ -3584,7 +4158,7 @@
     <w:basedOn w:val="Enum2"/>
     <w:uiPriority w:val="11"/>
     <w:qFormat/>
-    <w:rsid w:val="00043587"/>
+    <w:rsid w:val="00764A76"/>
     <w:pPr>
       <w:numPr>
         <w:numId w:val="0"/>
@@ -3597,7 +4171,7 @@
     <w:basedOn w:val="Normal"/>
     <w:uiPriority w:val="16"/>
     <w:qFormat/>
-    <w:rsid w:val="00043587"/>
+    <w:rsid w:val="00764A76"/>
     <w:pPr>
       <w:numPr>
         <w:numId w:val="18"/>
@@ -3608,7 +4182,7 @@
   <w:style w:type="paragraph" w:customStyle="1" w:styleId="Enum2TableauSuite">
     <w:name w:val="Enum2 Tableau Suite"/>
     <w:basedOn w:val="Enum2Tableau"/>
-    <w:rsid w:val="007E2212"/>
+    <w:rsid w:val="00764A76"/>
     <w:pPr>
       <w:numPr>
         <w:numId w:val="0"/>
@@ -3620,7 +4194,7 @@
     <w:name w:val="Enum2 Tableau Titre"/>
     <w:basedOn w:val="Enum2Tableau"/>
     <w:next w:val="Enum2TableauSuite"/>
-    <w:rsid w:val="00DA0864"/>
+    <w:rsid w:val="00764A76"/>
     <w:pPr>
       <w:keepNext/>
       <w:numPr>
@@ -3636,7 +4210,7 @@
     <w:name w:val="Enum2 Titre"/>
     <w:basedOn w:val="Enum2"/>
     <w:next w:val="Enum2Suite"/>
-    <w:rsid w:val="00DA0864"/>
+    <w:rsid w:val="00764A76"/>
     <w:pPr>
       <w:keepNext/>
       <w:numPr>
@@ -3654,7 +4228,7 @@
     <w:basedOn w:val="Normal"/>
     <w:uiPriority w:val="12"/>
     <w:qFormat/>
-    <w:rsid w:val="00043587"/>
+    <w:rsid w:val="00764A76"/>
     <w:pPr>
       <w:numPr>
         <w:numId w:val="19"/>
@@ -3667,7 +4241,7 @@
     <w:basedOn w:val="Enum3"/>
     <w:uiPriority w:val="13"/>
     <w:qFormat/>
-    <w:rsid w:val="00043587"/>
+    <w:rsid w:val="00764A76"/>
     <w:pPr>
       <w:numPr>
         <w:numId w:val="0"/>
@@ -3680,7 +4254,7 @@
     <w:basedOn w:val="Normal"/>
     <w:uiPriority w:val="17"/>
     <w:qFormat/>
-    <w:rsid w:val="00043587"/>
+    <w:rsid w:val="00764A76"/>
     <w:pPr>
       <w:numPr>
         <w:numId w:val="20"/>
@@ -3691,7 +4265,7 @@
   <w:style w:type="paragraph" w:customStyle="1" w:styleId="Enum3TableauSuite">
     <w:name w:val="Enum3 Tableau Suite"/>
     <w:basedOn w:val="Enum3Tableau"/>
-    <w:rsid w:val="007E2212"/>
+    <w:rsid w:val="00764A76"/>
     <w:pPr>
       <w:numPr>
         <w:numId w:val="0"/>
@@ -3703,7 +4277,7 @@
     <w:name w:val="Enum3 Tableau Titre"/>
     <w:basedOn w:val="Enum3Tableau"/>
     <w:next w:val="Enum3TableauSuite"/>
-    <w:rsid w:val="00DA0864"/>
+    <w:rsid w:val="00764A76"/>
     <w:pPr>
       <w:keepNext/>
       <w:numPr>
@@ -3720,7 +4294,7 @@
     <w:name w:val="Enum3 Titre"/>
     <w:basedOn w:val="Enum3"/>
     <w:next w:val="Enum3Suite"/>
-    <w:rsid w:val="00DA0864"/>
+    <w:rsid w:val="00764A76"/>
     <w:pPr>
       <w:keepNext/>
       <w:numPr>
@@ -3735,7 +4309,7 @@
   <w:style w:type="paragraph" w:customStyle="1" w:styleId="Enum4">
     <w:name w:val="Enum4"/>
     <w:basedOn w:val="Normal"/>
-    <w:rsid w:val="00DA0864"/>
+    <w:rsid w:val="00764A76"/>
     <w:pPr>
       <w:numPr>
         <w:numId w:val="7"/>
@@ -3747,7 +4321,7 @@
   <w:style w:type="paragraph" w:customStyle="1" w:styleId="Enum4Suite">
     <w:name w:val="Enum4 Suite"/>
     <w:basedOn w:val="Enum4"/>
-    <w:rsid w:val="007E2212"/>
+    <w:rsid w:val="00764A76"/>
     <w:pPr>
       <w:numPr>
         <w:numId w:val="0"/>
@@ -3758,7 +4332,7 @@
   <w:style w:type="paragraph" w:customStyle="1" w:styleId="Enum4Tableau">
     <w:name w:val="Enum4 Tableau"/>
     <w:basedOn w:val="Normal"/>
-    <w:rsid w:val="007E2212"/>
+    <w:rsid w:val="00764A76"/>
     <w:pPr>
       <w:numPr>
         <w:numId w:val="8"/>
@@ -3769,7 +4343,7 @@
   <w:style w:type="paragraph" w:customStyle="1" w:styleId="Enum4TableauSuite">
     <w:name w:val="Enum4 Tableau Suite"/>
     <w:basedOn w:val="Enum4Tableau"/>
-    <w:rsid w:val="007E2212"/>
+    <w:rsid w:val="00764A76"/>
     <w:pPr>
       <w:numPr>
         <w:numId w:val="0"/>
@@ -3780,7 +4354,7 @@
   <w:style w:type="paragraph" w:customStyle="1" w:styleId="Enum4TableauTitre">
     <w:name w:val="Enum4 Tableau Titre"/>
     <w:basedOn w:val="Enum4Tableau"/>
-    <w:rsid w:val="007E2212"/>
+    <w:rsid w:val="00764A76"/>
     <w:pPr>
       <w:numPr>
         <w:numId w:val="9"/>
@@ -3794,7 +4368,7 @@
     <w:name w:val="Enum4 Titre"/>
     <w:basedOn w:val="Enum4"/>
     <w:next w:val="Enum4"/>
-    <w:rsid w:val="007E2212"/>
+    <w:rsid w:val="00764A76"/>
     <w:pPr>
       <w:numPr>
         <w:numId w:val="10"/>
@@ -3810,7 +4384,7 @@
     <w:name w:val="Table Grid"/>
     <w:basedOn w:val="TableauNormal"/>
     <w:semiHidden/>
-    <w:rsid w:val="007E2212"/>
+    <w:rsid w:val="00764A76"/>
     <w:pPr>
       <w:keepLines/>
       <w:spacing w:before="240"/>
@@ -3831,7 +4405,7 @@
     <w:name w:val="Image"/>
     <w:basedOn w:val="Normal"/>
     <w:next w:val="Retraitnormal"/>
-    <w:rsid w:val="007E2212"/>
+    <w:rsid w:val="00764A76"/>
     <w:pPr>
       <w:spacing w:before="480" w:after="480"/>
       <w:jc w:val="center"/>
@@ -3842,7 +4416,7 @@
     <w:basedOn w:val="Normal"/>
     <w:uiPriority w:val="14"/>
     <w:qFormat/>
-    <w:rsid w:val="00043587"/>
+    <w:rsid w:val="00764A76"/>
     <w:pPr>
       <w:ind w:left="851"/>
     </w:pPr>
@@ -3850,7 +4424,7 @@
   <w:style w:type="paragraph" w:customStyle="1" w:styleId="Lignedecommande">
     <w:name w:val="Ligne de commande"/>
     <w:basedOn w:val="Normal"/>
-    <w:rsid w:val="007E2212"/>
+    <w:rsid w:val="00764A76"/>
     <w:pPr>
       <w:pBdr>
         <w:top w:val="single" w:sz="4" w:space="1" w:color="308987"/>
@@ -3872,7 +4446,7 @@
     <w:basedOn w:val="Policepardfaut"/>
     <w:uiPriority w:val="7"/>
     <w:qFormat/>
-    <w:rsid w:val="00043587"/>
+    <w:rsid w:val="00764A76"/>
     <w:rPr>
       <w:b/>
       <w:color w:val="00477F"/>
@@ -3882,7 +4456,7 @@
   <w:style w:type="paragraph" w:styleId="Pieddepage">
     <w:name w:val="footer"/>
     <w:basedOn w:val="Normal"/>
-    <w:rsid w:val="007E2212"/>
+    <w:rsid w:val="00764A76"/>
     <w:pPr>
       <w:spacing w:before="0"/>
       <w:jc w:val="left"/>
@@ -3894,7 +4468,7 @@
   <w:style w:type="paragraph" w:customStyle="1" w:styleId="NomBDP">
     <w:name w:val="Nom BDP"/>
     <w:basedOn w:val="Pieddepage"/>
-    <w:rsid w:val="007E2212"/>
+    <w:rsid w:val="00764A76"/>
     <w:pPr>
       <w:spacing w:before="60" w:after="60"/>
       <w:jc w:val="right"/>
@@ -3907,7 +4481,7 @@
   <w:style w:type="paragraph" w:customStyle="1" w:styleId="NomClient">
     <w:name w:val="Nom Client"/>
     <w:basedOn w:val="Normal"/>
-    <w:rsid w:val="007E2212"/>
+    <w:rsid w:val="00764A76"/>
     <w:pPr>
       <w:spacing w:before="120" w:after="120"/>
       <w:jc w:val="right"/>
@@ -3922,7 +4496,7 @@
   <w:style w:type="paragraph" w:customStyle="1" w:styleId="NomClientBDP">
     <w:name w:val="Nom Client BDP"/>
     <w:basedOn w:val="Pieddepage"/>
-    <w:rsid w:val="007E2212"/>
+    <w:rsid w:val="00764A76"/>
     <w:pPr>
       <w:spacing w:before="60" w:after="60"/>
     </w:pPr>
@@ -3934,7 +4508,7 @@
   <w:style w:type="paragraph" w:customStyle="1" w:styleId="NomEtude">
     <w:name w:val="Nom Etude"/>
     <w:basedOn w:val="Normal"/>
-    <w:rsid w:val="007E2212"/>
+    <w:rsid w:val="00764A76"/>
     <w:pPr>
       <w:spacing w:before="120" w:after="120"/>
       <w:jc w:val="center"/>
@@ -3947,7 +4521,7 @@
   <w:style w:type="paragraph" w:customStyle="1" w:styleId="NomEtudeBDP">
     <w:name w:val="Nom Etude BDP"/>
     <w:basedOn w:val="Pieddepage"/>
-    <w:rsid w:val="007E2212"/>
+    <w:rsid w:val="00764A76"/>
     <w:pPr>
       <w:spacing w:before="60" w:after="60"/>
     </w:pPr>
@@ -3958,7 +4532,7 @@
   <w:style w:type="paragraph" w:customStyle="1" w:styleId="NomSujetDocument">
     <w:name w:val="Nom SujetDocument"/>
     <w:basedOn w:val="Normal"/>
-    <w:rsid w:val="007E2212"/>
+    <w:rsid w:val="00764A76"/>
     <w:pPr>
       <w:spacing w:before="120" w:after="120"/>
       <w:jc w:val="center"/>
@@ -3972,7 +4546,7 @@
   <w:style w:type="paragraph" w:customStyle="1" w:styleId="NomSujetDocumentBDP">
     <w:name w:val="Nom SujetDocument BDP"/>
     <w:basedOn w:val="Pieddepage"/>
-    <w:rsid w:val="007E2212"/>
+    <w:rsid w:val="00764A76"/>
     <w:pPr>
       <w:spacing w:before="60" w:after="60"/>
     </w:pPr>
@@ -3984,7 +4558,7 @@
   <w:style w:type="paragraph" w:customStyle="1" w:styleId="NomTypeDocument">
     <w:name w:val="Nom TypeDocument"/>
     <w:basedOn w:val="Normal"/>
-    <w:rsid w:val="00BA7EB4"/>
+    <w:rsid w:val="00764A76"/>
     <w:pPr>
       <w:keepNext/>
       <w:numPr>
@@ -4002,7 +4576,7 @@
     <w:name w:val="footnote text"/>
     <w:basedOn w:val="Retraitnormal"/>
     <w:semiHidden/>
-    <w:rsid w:val="007E2212"/>
+    <w:rsid w:val="00764A76"/>
     <w:pPr>
       <w:spacing w:before="120"/>
       <w:ind w:hanging="227"/>
@@ -4014,7 +4588,7 @@
   <w:style w:type="paragraph" w:customStyle="1" w:styleId="Pagedegarde">
     <w:name w:val="Page de garde"/>
     <w:basedOn w:val="Normal"/>
-    <w:rsid w:val="007E2212"/>
+    <w:rsid w:val="00764A76"/>
     <w:pPr>
       <w:spacing w:before="480" w:after="240"/>
     </w:pPr>
@@ -4025,7 +4599,7 @@
   <w:style w:type="paragraph" w:customStyle="1" w:styleId="PoliceSoluCom">
     <w:name w:val="Police SoluCom"/>
     <w:next w:val="Normal"/>
-    <w:rsid w:val="007E2212"/>
+    <w:rsid w:val="00764A76"/>
     <w:pPr>
       <w:spacing w:before="240"/>
     </w:pPr>
@@ -4041,7 +4615,7 @@
     <w:name w:val="SoustitreCV"/>
     <w:basedOn w:val="Normal"/>
     <w:autoRedefine/>
-    <w:rsid w:val="007E2212"/>
+    <w:rsid w:val="00764A76"/>
     <w:pPr>
       <w:keepLines w:val="0"/>
       <w:widowControl w:val="0"/>
@@ -4058,7 +4632,7 @@
     <w:name w:val="Titre annexes"/>
     <w:basedOn w:val="Normal"/>
     <w:next w:val="Retraitnormal"/>
-    <w:rsid w:val="00727F4F"/>
+    <w:rsid w:val="00764A76"/>
     <w:pPr>
       <w:keepNext/>
       <w:pageBreakBefore/>
@@ -4080,7 +4654,7 @@
     <w:name w:val="Supra Titre"/>
     <w:basedOn w:val="Titreannexes"/>
     <w:next w:val="Titre1"/>
-    <w:rsid w:val="00194DF6"/>
+    <w:rsid w:val="00764A76"/>
     <w:pPr>
       <w:numPr>
         <w:ilvl w:val="0"/>
@@ -4091,7 +4665,7 @@
   <w:style w:type="paragraph" w:customStyle="1" w:styleId="Tableau">
     <w:name w:val="Tableau"/>
     <w:basedOn w:val="Normal"/>
-    <w:rsid w:val="007E2212"/>
+    <w:rsid w:val="00764A76"/>
     <w:pPr>
       <w:keepNext/>
       <w:spacing w:before="60" w:after="60"/>
@@ -4101,7 +4675,7 @@
   <w:style w:type="table" w:customStyle="1" w:styleId="TableauSolucom">
     <w:name w:val="Tableau Solucom"/>
     <w:basedOn w:val="TableauNormal"/>
-    <w:rsid w:val="007E2212"/>
+    <w:rsid w:val="00764A76"/>
     <w:pPr>
       <w:jc w:val="center"/>
     </w:pPr>
@@ -4154,7 +4728,7 @@
     <w:name w:val="Balloon Text"/>
     <w:basedOn w:val="Normal"/>
     <w:semiHidden/>
-    <w:rsid w:val="007E2212"/>
+    <w:rsid w:val="00764A76"/>
     <w:rPr>
       <w:rFonts w:ascii="Tahoma" w:hAnsi="Tahoma" w:cs="Tahoma"/>
       <w:sz w:val="16"/>
@@ -4167,7 +4741,7 @@
     <w:next w:val="Retraitnormal"/>
     <w:uiPriority w:val="5"/>
     <w:qFormat/>
-    <w:rsid w:val="00043587"/>
+    <w:rsid w:val="00764A76"/>
     <w:pPr>
       <w:keepNext/>
       <w:spacing w:before="480"/>
@@ -4186,7 +4760,7 @@
     <w:next w:val="Retraitnormal"/>
     <w:uiPriority w:val="6"/>
     <w:qFormat/>
-    <w:rsid w:val="00043587"/>
+    <w:rsid w:val="00764A76"/>
     <w:rPr>
       <w:color w:val="808080"/>
     </w:rPr>
@@ -4197,7 +4771,7 @@
     <w:next w:val="Normal"/>
     <w:uiPriority w:val="19"/>
     <w:qFormat/>
-    <w:rsid w:val="00043587"/>
+    <w:rsid w:val="00764A76"/>
     <w:pPr>
       <w:jc w:val="center"/>
     </w:pPr>
@@ -4209,7 +4783,7 @@
     <w:name w:val="Titre hors TM"/>
     <w:basedOn w:val="Titre1"/>
     <w:next w:val="Retraitnormal"/>
-    <w:rsid w:val="00111D20"/>
+    <w:rsid w:val="00764A76"/>
     <w:pPr>
       <w:numPr>
         <w:ilvl w:val="0"/>
@@ -4227,7 +4801,7 @@
     <w:next w:val="Normal"/>
     <w:uiPriority w:val="18"/>
     <w:qFormat/>
-    <w:rsid w:val="00043587"/>
+    <w:rsid w:val="00764A76"/>
     <w:pPr>
       <w:jc w:val="center"/>
     </w:pPr>
@@ -4239,7 +4813,7 @@
     <w:name w:val="Titre Tables"/>
     <w:basedOn w:val="Normal"/>
     <w:next w:val="Retraitnormal"/>
-    <w:rsid w:val="00111D20"/>
+    <w:rsid w:val="00764A76"/>
     <w:pPr>
       <w:pageBreakBefore/>
       <w:pBdr>
@@ -4258,7 +4832,7 @@
     <w:name w:val="TitreRubriqueCV"/>
     <w:basedOn w:val="Titre5"/>
     <w:autoRedefine/>
-    <w:rsid w:val="007E2212"/>
+    <w:rsid w:val="00764A76"/>
     <w:pPr>
       <w:keepNext/>
       <w:keepLines w:val="0"/>
@@ -4283,7 +4857,7 @@
     <w:name w:val="toc 1"/>
     <w:basedOn w:val="Normal"/>
     <w:next w:val="Normal"/>
-    <w:rsid w:val="007E2212"/>
+    <w:rsid w:val="00764A76"/>
     <w:pPr>
       <w:ind w:left="851" w:hanging="851"/>
       <w:jc w:val="left"/>
@@ -4297,7 +4871,7 @@
     <w:name w:val="toc 2"/>
     <w:basedOn w:val="TM1"/>
     <w:next w:val="Normal"/>
-    <w:rsid w:val="007E2212"/>
+    <w:rsid w:val="00764A76"/>
     <w:pPr>
       <w:spacing w:before="80"/>
       <w:ind w:left="1135"/>
@@ -4310,7 +4884,7 @@
     <w:name w:val="toc 3"/>
     <w:basedOn w:val="TM2"/>
     <w:next w:val="Normal"/>
-    <w:rsid w:val="007E2212"/>
+    <w:rsid w:val="00764A76"/>
     <w:pPr>
       <w:spacing w:before="60"/>
       <w:ind w:left="1418"/>
@@ -4322,7 +4896,7 @@
   <w:style w:type="paragraph" w:styleId="Corpsdetexte3">
     <w:name w:val="Body Text 3"/>
     <w:basedOn w:val="Normal"/>
-    <w:rsid w:val="00666759"/>
+    <w:rsid w:val="00764A76"/>
     <w:pPr>
       <w:spacing w:after="120"/>
     </w:pPr>
@@ -4334,7 +4908,7 @@
   <w:style w:type="character" w:styleId="Marquedecommentaire">
     <w:name w:val="annotation reference"/>
     <w:semiHidden/>
-    <w:rsid w:val="006044B6"/>
+    <w:rsid w:val="00764A76"/>
     <w:rPr>
       <w:sz w:val="16"/>
       <w:szCs w:val="16"/>
@@ -4344,14 +4918,14 @@
     <w:name w:val="annotation text"/>
     <w:basedOn w:val="Normal"/>
     <w:semiHidden/>
-    <w:rsid w:val="006044B6"/>
+    <w:rsid w:val="00764A76"/>
   </w:style>
   <w:style w:type="paragraph" w:styleId="Objetducommentaire">
     <w:name w:val="annotation subject"/>
     <w:basedOn w:val="Commentaire"/>
     <w:next w:val="Commentaire"/>
     <w:semiHidden/>
-    <w:rsid w:val="006044B6"/>
+    <w:rsid w:val="00764A76"/>
     <w:rPr>
       <w:b/>
       <w:bCs/>
@@ -4359,7 +4933,7 @@
   </w:style>
   <w:style w:type="character" w:styleId="Lienhypertexte">
     <w:name w:val="Hyperlink"/>
-    <w:rsid w:val="006044B6"/>
+    <w:rsid w:val="00764A76"/>
     <w:rPr>
       <w:color w:val="0000FF"/>
       <w:u w:val="single"/>
@@ -4373,7 +4947,7 @@
     <w:semiHidden/>
     <w:unhideWhenUsed/>
     <w:qFormat/>
-    <w:rsid w:val="00ED0B22"/>
+    <w:rsid w:val="00764A76"/>
     <w:pPr>
       <w:spacing w:before="0" w:after="200"/>
     </w:pPr>
@@ -4390,13 +4964,13 @@
     <w:basedOn w:val="Normal"/>
     <w:next w:val="Normal"/>
     <w:uiPriority w:val="99"/>
-    <w:rsid w:val="00ED0B22"/>
+    <w:rsid w:val="00764A76"/>
   </w:style>
   <w:style w:type="paragraph" w:styleId="Paragraphedeliste">
     <w:name w:val="List Paragraph"/>
     <w:basedOn w:val="Normal"/>
     <w:uiPriority w:val="34"/>
-    <w:rsid w:val="001E4E68"/>
+    <w:rsid w:val="00764A76"/>
     <w:pPr>
       <w:ind w:left="720"/>
       <w:contextualSpacing/>
@@ -4408,7 +4982,7 @@
     <w:link w:val="PrformatHTMLCar"/>
     <w:uiPriority w:val="99"/>
     <w:unhideWhenUsed/>
-    <w:rsid w:val="00EE66DB"/>
+    <w:rsid w:val="00764A76"/>
     <w:pPr>
       <w:keepLines w:val="0"/>
       <w:tabs>
@@ -4441,7 +5015,7 @@
     <w:basedOn w:val="Policepardfaut"/>
     <w:link w:val="PrformatHTML"/>
     <w:uiPriority w:val="99"/>
-    <w:rsid w:val="00EE66DB"/>
+    <w:rsid w:val="00764A76"/>
     <w:rPr>
       <w:rFonts w:ascii="Courier New" w:hAnsi="Courier New" w:cs="Courier New"/>
     </w:rPr>
@@ -4449,19 +5023,19 @@
   <w:style w:type="character" w:customStyle="1" w:styleId="apple-style-span">
     <w:name w:val="apple-style-span"/>
     <w:basedOn w:val="Policepardfaut"/>
-    <w:rsid w:val="00915DF9"/>
+    <w:rsid w:val="00764A76"/>
   </w:style>
   <w:style w:type="character" w:customStyle="1" w:styleId="apple-converted-space">
     <w:name w:val="apple-converted-space"/>
     <w:basedOn w:val="Policepardfaut"/>
-    <w:rsid w:val="00915DF9"/>
+    <w:rsid w:val="00764A76"/>
   </w:style>
   <w:style w:type="paragraph" w:styleId="NormalWeb">
     <w:name w:val="Normal (Web)"/>
     <w:basedOn w:val="Normal"/>
     <w:uiPriority w:val="99"/>
     <w:unhideWhenUsed/>
-    <w:rsid w:val="00853C6B"/>
+    <w:rsid w:val="00764A76"/>
     <w:pPr>
       <w:keepLines w:val="0"/>
       <w:spacing w:before="100" w:beforeAutospacing="1" w:after="100" w:afterAutospacing="1"/>
@@ -4476,12 +5050,12 @@
   <w:style w:type="character" w:customStyle="1" w:styleId="okina">
     <w:name w:val="okina"/>
     <w:basedOn w:val="Policepardfaut"/>
-    <w:rsid w:val="002B52A7"/>
+    <w:rsid w:val="00764A76"/>
   </w:style>
   <w:style w:type="paragraph" w:styleId="Listepuces">
     <w:name w:val="List Bullet"/>
     <w:basedOn w:val="Normal"/>
-    <w:rsid w:val="00B55B41"/>
+    <w:rsid w:val="00764A76"/>
     <w:pPr>
       <w:numPr>
         <w:numId w:val="13"/>
@@ -4533,6 +5107,7 @@
     <w:lsdException w:name="List 4" w:semiHidden="0" w:unhideWhenUsed="0"/>
     <w:lsdException w:name="List 5" w:semiHidden="0" w:unhideWhenUsed="0"/>
     <w:lsdException w:name="Title" w:semiHidden="0" w:unhideWhenUsed="0"/>
+    <w:lsdException w:name="Default Paragraph Font" w:uiPriority="1"/>
     <w:lsdException w:name="Subtitle" w:semiHidden="0" w:unhideWhenUsed="0"/>
     <w:lsdException w:name="Salutation" w:semiHidden="0" w:unhideWhenUsed="0"/>
     <w:lsdException w:name="Date" w:semiHidden="0" w:unhideWhenUsed="0"/>
@@ -4541,6 +5116,7 @@
     <w:lsdException w:name="Emphasis" w:semiHidden="0" w:unhideWhenUsed="0"/>
     <w:lsdException w:name="Normal (Web)" w:uiPriority="99"/>
     <w:lsdException w:name="HTML Preformatted" w:uiPriority="99"/>
+    <w:lsdException w:name="No List" w:uiPriority="99"/>
     <w:lsdException w:name="Table Grid" w:semiHidden="0" w:unhideWhenUsed="0"/>
     <w:lsdException w:name="Placeholder Text" w:uiPriority="99" w:unhideWhenUsed="0"/>
     <w:lsdException w:name="No Spacing" w:semiHidden="0" w:uiPriority="1" w:unhideWhenUsed="0"/>
@@ -4656,7 +5232,7 @@
   </w:latentStyles>
   <w:style w:type="paragraph" w:default="1" w:styleId="Normal">
     <w:name w:val="Normal"/>
-    <w:rsid w:val="001D7271"/>
+    <w:rsid w:val="00764A76"/>
     <w:pPr>
       <w:keepLines/>
       <w:spacing w:before="240"/>
@@ -4669,7 +5245,7 @@
     <w:next w:val="Retraitnormal"/>
     <w:uiPriority w:val="1"/>
     <w:qFormat/>
-    <w:rsid w:val="00043587"/>
+    <w:rsid w:val="00764A76"/>
     <w:pPr>
       <w:keepNext/>
       <w:pageBreakBefore/>
@@ -4696,7 +5272,7 @@
     <w:next w:val="Retraitnormal"/>
     <w:uiPriority w:val="2"/>
     <w:qFormat/>
-    <w:rsid w:val="00043587"/>
+    <w:rsid w:val="00764A76"/>
     <w:pPr>
       <w:numPr>
         <w:ilvl w:val="3"/>
@@ -4716,7 +5292,7 @@
     <w:next w:val="Retraitnormal"/>
     <w:uiPriority w:val="3"/>
     <w:qFormat/>
-    <w:rsid w:val="00043587"/>
+    <w:rsid w:val="00764A76"/>
     <w:pPr>
       <w:numPr>
         <w:ilvl w:val="4"/>
@@ -4734,7 +5310,7 @@
     <w:next w:val="Retraitnormal"/>
     <w:uiPriority w:val="4"/>
     <w:qFormat/>
-    <w:rsid w:val="00043587"/>
+    <w:rsid w:val="00764A76"/>
     <w:pPr>
       <w:numPr>
         <w:ilvl w:val="5"/>
@@ -4749,7 +5325,7 @@
     <w:name w:val="heading 5"/>
     <w:basedOn w:val="Titre4"/>
     <w:next w:val="Retraitnormal"/>
-    <w:rsid w:val="00727F4F"/>
+    <w:rsid w:val="00764A76"/>
     <w:pPr>
       <w:outlineLvl w:val="4"/>
     </w:pPr>
@@ -4758,7 +5334,7 @@
     <w:name w:val="heading 6"/>
     <w:basedOn w:val="Titre5"/>
     <w:next w:val="Normal"/>
-    <w:rsid w:val="00D22AE3"/>
+    <w:rsid w:val="00764A76"/>
     <w:pPr>
       <w:outlineLvl w:val="5"/>
     </w:pPr>
@@ -4767,7 +5343,7 @@
     <w:name w:val="heading 7"/>
     <w:basedOn w:val="Titre6"/>
     <w:next w:val="Normal"/>
-    <w:rsid w:val="00152167"/>
+    <w:rsid w:val="00764A76"/>
     <w:pPr>
       <w:outlineLvl w:val="6"/>
     </w:pPr>
@@ -4776,7 +5352,7 @@
     <w:name w:val="heading 8"/>
     <w:basedOn w:val="Titre7"/>
     <w:next w:val="Normal"/>
-    <w:rsid w:val="00727F4F"/>
+    <w:rsid w:val="00764A76"/>
     <w:pPr>
       <w:outlineLvl w:val="7"/>
     </w:pPr>
@@ -4785,7 +5361,7 @@
     <w:name w:val="heading 9"/>
     <w:basedOn w:val="Titre8"/>
     <w:next w:val="Normal"/>
-    <w:rsid w:val="00727F4F"/>
+    <w:rsid w:val="00764A76"/>
     <w:pPr>
       <w:outlineLvl w:val="8"/>
     </w:pPr>
@@ -4795,6 +5371,7 @@
     <w:uiPriority w:val="1"/>
     <w:semiHidden/>
     <w:unhideWhenUsed/>
+    <w:rsid w:val="00764A76"/>
   </w:style>
   <w:style w:type="table" w:default="1" w:styleId="TableauNormal">
     <w:name w:val="Normal Table"/>
@@ -4816,11 +5393,12 @@
     <w:uiPriority w:val="99"/>
     <w:semiHidden/>
     <w:unhideWhenUsed/>
+    <w:rsid w:val="00764A76"/>
   </w:style>
   <w:style w:type="character" w:styleId="Appelnotedebasdep">
     <w:name w:val="footnote reference"/>
     <w:semiHidden/>
-    <w:rsid w:val="007E2212"/>
+    <w:rsid w:val="00764A76"/>
     <w:rPr>
       <w:vertAlign w:val="superscript"/>
     </w:rPr>
@@ -4829,7 +5407,7 @@
     <w:name w:val="CorpsdeCV"/>
     <w:basedOn w:val="Normal"/>
     <w:autoRedefine/>
-    <w:rsid w:val="007E2212"/>
+    <w:rsid w:val="00764A76"/>
     <w:pPr>
       <w:keepLines w:val="0"/>
       <w:spacing w:before="120" w:after="40"/>
@@ -4841,7 +5419,7 @@
   <w:style w:type="paragraph" w:customStyle="1" w:styleId="CVFonctionDate">
     <w:name w:val="CV FonctionDate"/>
     <w:basedOn w:val="Normal"/>
-    <w:rsid w:val="007E2212"/>
+    <w:rsid w:val="00764A76"/>
     <w:pPr>
       <w:spacing w:before="120" w:after="120"/>
       <w:jc w:val="right"/>
@@ -4854,7 +5432,7 @@
   <w:style w:type="paragraph" w:customStyle="1" w:styleId="CVNom">
     <w:name w:val="CV Nom"/>
     <w:basedOn w:val="Normal"/>
-    <w:rsid w:val="007E2212"/>
+    <w:rsid w:val="00764A76"/>
     <w:pPr>
       <w:spacing w:before="120" w:after="120"/>
       <w:jc w:val="right"/>
@@ -4868,7 +5446,7 @@
   <w:style w:type="paragraph" w:customStyle="1" w:styleId="CVSousTitreRubrique">
     <w:name w:val="CV SousTitreRubrique"/>
     <w:basedOn w:val="Normal"/>
-    <w:rsid w:val="007E2212"/>
+    <w:rsid w:val="00764A76"/>
     <w:pPr>
       <w:spacing w:before="120" w:after="120"/>
       <w:jc w:val="left"/>
@@ -4882,7 +5460,7 @@
   <w:style w:type="paragraph" w:customStyle="1" w:styleId="CVTitreMission">
     <w:name w:val="CV TitreMission"/>
     <w:basedOn w:val="Normal"/>
-    <w:rsid w:val="007E2212"/>
+    <w:rsid w:val="00764A76"/>
     <w:pPr>
       <w:spacing w:before="120" w:after="120"/>
       <w:jc w:val="left"/>
@@ -4895,7 +5473,7 @@
   <w:style w:type="paragraph" w:customStyle="1" w:styleId="CVTitreRubrique">
     <w:name w:val="CV TitreRubrique"/>
     <w:basedOn w:val="Normal"/>
-    <w:rsid w:val="007E2212"/>
+    <w:rsid w:val="00764A76"/>
     <w:pPr>
       <w:spacing w:before="120" w:after="120"/>
       <w:jc w:val="left"/>
@@ -4910,7 +5488,7 @@
     <w:name w:val="CVFonctionDate"/>
     <w:basedOn w:val="Normal"/>
     <w:autoRedefine/>
-    <w:rsid w:val="007E2212"/>
+    <w:rsid w:val="00764A76"/>
     <w:pPr>
       <w:keepLines w:val="0"/>
       <w:spacing w:before="0"/>
@@ -4926,7 +5504,7 @@
   <w:style w:type="paragraph" w:styleId="En-tte">
     <w:name w:val="header"/>
     <w:basedOn w:val="Normal"/>
-    <w:rsid w:val="007E2212"/>
+    <w:rsid w:val="00764A76"/>
     <w:pPr>
       <w:spacing w:before="0"/>
       <w:jc w:val="left"/>
@@ -4940,7 +5518,7 @@
     <w:basedOn w:val="Normal"/>
     <w:uiPriority w:val="8"/>
     <w:qFormat/>
-    <w:rsid w:val="00043587"/>
+    <w:rsid w:val="00764A76"/>
     <w:pPr>
       <w:numPr>
         <w:numId w:val="15"/>
@@ -4953,7 +5531,7 @@
     <w:basedOn w:val="Enum1"/>
     <w:uiPriority w:val="9"/>
     <w:qFormat/>
-    <w:rsid w:val="00043587"/>
+    <w:rsid w:val="00764A76"/>
     <w:pPr>
       <w:numPr>
         <w:numId w:val="0"/>
@@ -4966,7 +5544,7 @@
     <w:basedOn w:val="Normal"/>
     <w:uiPriority w:val="15"/>
     <w:qFormat/>
-    <w:rsid w:val="00043587"/>
+    <w:rsid w:val="00764A76"/>
     <w:pPr>
       <w:numPr>
         <w:numId w:val="16"/>
@@ -4977,7 +5555,7 @@
   <w:style w:type="paragraph" w:customStyle="1" w:styleId="Enum1TableauSuite">
     <w:name w:val="Enum1 Tableau Suite"/>
     <w:basedOn w:val="Enum1Tableau"/>
-    <w:rsid w:val="007E2212"/>
+    <w:rsid w:val="00764A76"/>
     <w:pPr>
       <w:numPr>
         <w:numId w:val="0"/>
@@ -4989,7 +5567,7 @@
     <w:name w:val="Enum1 Tableau Titre"/>
     <w:basedOn w:val="Enum1Tableau"/>
     <w:next w:val="Enum1TableauSuite"/>
-    <w:rsid w:val="007E2212"/>
+    <w:rsid w:val="00764A76"/>
     <w:pPr>
       <w:keepNext/>
       <w:numPr>
@@ -5005,7 +5583,7 @@
     <w:name w:val="Enum1 Titre"/>
     <w:basedOn w:val="Enum1"/>
     <w:next w:val="Enum1Suite"/>
-    <w:rsid w:val="007B73FF"/>
+    <w:rsid w:val="00764A76"/>
     <w:pPr>
       <w:keepNext/>
       <w:numPr>
@@ -5022,7 +5600,7 @@
     <w:basedOn w:val="Normal"/>
     <w:uiPriority w:val="10"/>
     <w:qFormat/>
-    <w:rsid w:val="00043587"/>
+    <w:rsid w:val="00764A76"/>
     <w:pPr>
       <w:numPr>
         <w:numId w:val="17"/>
@@ -5035,7 +5613,7 @@
     <w:basedOn w:val="Enum2"/>
     <w:uiPriority w:val="11"/>
     <w:qFormat/>
-    <w:rsid w:val="00043587"/>
+    <w:rsid w:val="00764A76"/>
     <w:pPr>
       <w:numPr>
         <w:numId w:val="0"/>
@@ -5048,7 +5626,7 @@
     <w:basedOn w:val="Normal"/>
     <w:uiPriority w:val="16"/>
     <w:qFormat/>
-    <w:rsid w:val="00043587"/>
+    <w:rsid w:val="00764A76"/>
     <w:pPr>
       <w:numPr>
         <w:numId w:val="18"/>
@@ -5059,7 +5637,7 @@
   <w:style w:type="paragraph" w:customStyle="1" w:styleId="Enum2TableauSuite">
     <w:name w:val="Enum2 Tableau Suite"/>
     <w:basedOn w:val="Enum2Tableau"/>
-    <w:rsid w:val="007E2212"/>
+    <w:rsid w:val="00764A76"/>
     <w:pPr>
       <w:numPr>
         <w:numId w:val="0"/>
@@ -5071,7 +5649,7 @@
     <w:name w:val="Enum2 Tableau Titre"/>
     <w:basedOn w:val="Enum2Tableau"/>
     <w:next w:val="Enum2TableauSuite"/>
-    <w:rsid w:val="00DA0864"/>
+    <w:rsid w:val="00764A76"/>
     <w:pPr>
       <w:keepNext/>
       <w:numPr>
@@ -5087,7 +5665,7 @@
     <w:name w:val="Enum2 Titre"/>
     <w:basedOn w:val="Enum2"/>
     <w:next w:val="Enum2Suite"/>
-    <w:rsid w:val="00DA0864"/>
+    <w:rsid w:val="00764A76"/>
     <w:pPr>
       <w:keepNext/>
       <w:numPr>
@@ -5105,7 +5683,7 @@
     <w:basedOn w:val="Normal"/>
     <w:uiPriority w:val="12"/>
     <w:qFormat/>
-    <w:rsid w:val="00043587"/>
+    <w:rsid w:val="00764A76"/>
     <w:pPr>
       <w:numPr>
         <w:numId w:val="19"/>
@@ -5118,7 +5696,7 @@
     <w:basedOn w:val="Enum3"/>
     <w:uiPriority w:val="13"/>
     <w:qFormat/>
-    <w:rsid w:val="00043587"/>
+    <w:rsid w:val="00764A76"/>
     <w:pPr>
       <w:numPr>
         <w:numId w:val="0"/>
@@ -5131,7 +5709,7 @@
     <w:basedOn w:val="Normal"/>
     <w:uiPriority w:val="17"/>
     <w:qFormat/>
-    <w:rsid w:val="00043587"/>
+    <w:rsid w:val="00764A76"/>
     <w:pPr>
       <w:numPr>
         <w:numId w:val="20"/>
@@ -5142,7 +5720,7 @@
   <w:style w:type="paragraph" w:customStyle="1" w:styleId="Enum3TableauSuite">
     <w:name w:val="Enum3 Tableau Suite"/>
     <w:basedOn w:val="Enum3Tableau"/>
-    <w:rsid w:val="007E2212"/>
+    <w:rsid w:val="00764A76"/>
     <w:pPr>
       <w:numPr>
         <w:numId w:val="0"/>
@@ -5154,7 +5732,7 @@
     <w:name w:val="Enum3 Tableau Titre"/>
     <w:basedOn w:val="Enum3Tableau"/>
     <w:next w:val="Enum3TableauSuite"/>
-    <w:rsid w:val="00DA0864"/>
+    <w:rsid w:val="00764A76"/>
     <w:pPr>
       <w:keepNext/>
       <w:numPr>
@@ -5171,7 +5749,7 @@
     <w:name w:val="Enum3 Titre"/>
     <w:basedOn w:val="Enum3"/>
     <w:next w:val="Enum3Suite"/>
-    <w:rsid w:val="00DA0864"/>
+    <w:rsid w:val="00764A76"/>
     <w:pPr>
       <w:keepNext/>
       <w:numPr>
@@ -5186,7 +5764,7 @@
   <w:style w:type="paragraph" w:customStyle="1" w:styleId="Enum4">
     <w:name w:val="Enum4"/>
     <w:basedOn w:val="Normal"/>
-    <w:rsid w:val="00DA0864"/>
+    <w:rsid w:val="00764A76"/>
     <w:pPr>
       <w:numPr>
         <w:numId w:val="7"/>
@@ -5198,7 +5776,7 @@
   <w:style w:type="paragraph" w:customStyle="1" w:styleId="Enum4Suite">
     <w:name w:val="Enum4 Suite"/>
     <w:basedOn w:val="Enum4"/>
-    <w:rsid w:val="007E2212"/>
+    <w:rsid w:val="00764A76"/>
     <w:pPr>
       <w:numPr>
         <w:numId w:val="0"/>
@@ -5209,7 +5787,7 @@
   <w:style w:type="paragraph" w:customStyle="1" w:styleId="Enum4Tableau">
     <w:name w:val="Enum4 Tableau"/>
     <w:basedOn w:val="Normal"/>
-    <w:rsid w:val="007E2212"/>
+    <w:rsid w:val="00764A76"/>
     <w:pPr>
       <w:numPr>
         <w:numId w:val="8"/>
@@ -5220,7 +5798,7 @@
   <w:style w:type="paragraph" w:customStyle="1" w:styleId="Enum4TableauSuite">
     <w:name w:val="Enum4 Tableau Suite"/>
     <w:basedOn w:val="Enum4Tableau"/>
-    <w:rsid w:val="007E2212"/>
+    <w:rsid w:val="00764A76"/>
     <w:pPr>
       <w:numPr>
         <w:numId w:val="0"/>
@@ -5231,7 +5809,7 @@
   <w:style w:type="paragraph" w:customStyle="1" w:styleId="Enum4TableauTitre">
     <w:name w:val="Enum4 Tableau Titre"/>
     <w:basedOn w:val="Enum4Tableau"/>
-    <w:rsid w:val="007E2212"/>
+    <w:rsid w:val="00764A76"/>
     <w:pPr>
       <w:numPr>
         <w:numId w:val="9"/>
@@ -5245,7 +5823,7 @@
     <w:name w:val="Enum4 Titre"/>
     <w:basedOn w:val="Enum4"/>
     <w:next w:val="Enum4"/>
-    <w:rsid w:val="007E2212"/>
+    <w:rsid w:val="00764A76"/>
     <w:pPr>
       <w:numPr>
         <w:numId w:val="10"/>
@@ -5261,7 +5839,7 @@
     <w:name w:val="Table Grid"/>
     <w:basedOn w:val="TableauNormal"/>
     <w:semiHidden/>
-    <w:rsid w:val="007E2212"/>
+    <w:rsid w:val="00764A76"/>
     <w:pPr>
       <w:keepLines/>
       <w:spacing w:before="240"/>
@@ -5282,7 +5860,7 @@
     <w:name w:val="Image"/>
     <w:basedOn w:val="Normal"/>
     <w:next w:val="Retraitnormal"/>
-    <w:rsid w:val="007E2212"/>
+    <w:rsid w:val="00764A76"/>
     <w:pPr>
       <w:spacing w:before="480" w:after="480"/>
       <w:jc w:val="center"/>
@@ -5293,7 +5871,7 @@
     <w:basedOn w:val="Normal"/>
     <w:uiPriority w:val="14"/>
     <w:qFormat/>
-    <w:rsid w:val="00043587"/>
+    <w:rsid w:val="00764A76"/>
     <w:pPr>
       <w:ind w:left="851"/>
     </w:pPr>
@@ -5301,7 +5879,7 @@
   <w:style w:type="paragraph" w:customStyle="1" w:styleId="Lignedecommande">
     <w:name w:val="Ligne de commande"/>
     <w:basedOn w:val="Normal"/>
-    <w:rsid w:val="007E2212"/>
+    <w:rsid w:val="00764A76"/>
     <w:pPr>
       <w:pBdr>
         <w:top w:val="single" w:sz="4" w:space="1" w:color="308987"/>
@@ -5323,7 +5901,7 @@
     <w:basedOn w:val="Policepardfaut"/>
     <w:uiPriority w:val="7"/>
     <w:qFormat/>
-    <w:rsid w:val="00043587"/>
+    <w:rsid w:val="00764A76"/>
     <w:rPr>
       <w:b/>
       <w:color w:val="00477F"/>
@@ -5333,7 +5911,7 @@
   <w:style w:type="paragraph" w:styleId="Pieddepage">
     <w:name w:val="footer"/>
     <w:basedOn w:val="Normal"/>
-    <w:rsid w:val="007E2212"/>
+    <w:rsid w:val="00764A76"/>
     <w:pPr>
       <w:spacing w:before="0"/>
       <w:jc w:val="left"/>
@@ -5345,7 +5923,7 @@
   <w:style w:type="paragraph" w:customStyle="1" w:styleId="NomBDP">
     <w:name w:val="Nom BDP"/>
     <w:basedOn w:val="Pieddepage"/>
-    <w:rsid w:val="007E2212"/>
+    <w:rsid w:val="00764A76"/>
     <w:pPr>
       <w:spacing w:before="60" w:after="60"/>
       <w:jc w:val="right"/>
@@ -5358,7 +5936,7 @@
   <w:style w:type="paragraph" w:customStyle="1" w:styleId="NomClient">
     <w:name w:val="Nom Client"/>
     <w:basedOn w:val="Normal"/>
-    <w:rsid w:val="007E2212"/>
+    <w:rsid w:val="00764A76"/>
     <w:pPr>
       <w:spacing w:before="120" w:after="120"/>
       <w:jc w:val="right"/>
@@ -5373,7 +5951,7 @@
   <w:style w:type="paragraph" w:customStyle="1" w:styleId="NomClientBDP">
     <w:name w:val="Nom Client BDP"/>
     <w:basedOn w:val="Pieddepage"/>
-    <w:rsid w:val="007E2212"/>
+    <w:rsid w:val="00764A76"/>
     <w:pPr>
       <w:spacing w:before="60" w:after="60"/>
     </w:pPr>
@@ -5385,7 +5963,7 @@
   <w:style w:type="paragraph" w:customStyle="1" w:styleId="NomEtude">
     <w:name w:val="Nom Etude"/>
     <w:basedOn w:val="Normal"/>
-    <w:rsid w:val="007E2212"/>
+    <w:rsid w:val="00764A76"/>
     <w:pPr>
       <w:spacing w:before="120" w:after="120"/>
       <w:jc w:val="center"/>
@@ -5398,7 +5976,7 @@
   <w:style w:type="paragraph" w:customStyle="1" w:styleId="NomEtudeBDP">
     <w:name w:val="Nom Etude BDP"/>
     <w:basedOn w:val="Pieddepage"/>
-    <w:rsid w:val="007E2212"/>
+    <w:rsid w:val="00764A76"/>
     <w:pPr>
       <w:spacing w:before="60" w:after="60"/>
     </w:pPr>
@@ -5409,7 +5987,7 @@
   <w:style w:type="paragraph" w:customStyle="1" w:styleId="NomSujetDocument">
     <w:name w:val="Nom SujetDocument"/>
     <w:basedOn w:val="Normal"/>
-    <w:rsid w:val="007E2212"/>
+    <w:rsid w:val="00764A76"/>
     <w:pPr>
       <w:spacing w:before="120" w:after="120"/>
       <w:jc w:val="center"/>
@@ -5423,7 +6001,7 @@
   <w:style w:type="paragraph" w:customStyle="1" w:styleId="NomSujetDocumentBDP">
     <w:name w:val="Nom SujetDocument BDP"/>
     <w:basedOn w:val="Pieddepage"/>
-    <w:rsid w:val="007E2212"/>
+    <w:rsid w:val="00764A76"/>
     <w:pPr>
       <w:spacing w:before="60" w:after="60"/>
     </w:pPr>
@@ -5435,7 +6013,7 @@
   <w:style w:type="paragraph" w:customStyle="1" w:styleId="NomTypeDocument">
     <w:name w:val="Nom TypeDocument"/>
     <w:basedOn w:val="Normal"/>
-    <w:rsid w:val="00BA7EB4"/>
+    <w:rsid w:val="00764A76"/>
     <w:pPr>
       <w:keepNext/>
       <w:numPr>
@@ -5453,7 +6031,7 @@
     <w:name w:val="footnote text"/>
     <w:basedOn w:val="Retraitnormal"/>
     <w:semiHidden/>
-    <w:rsid w:val="007E2212"/>
+    <w:rsid w:val="00764A76"/>
     <w:pPr>
       <w:spacing w:before="120"/>
       <w:ind w:hanging="227"/>
@@ -5465,7 +6043,7 @@
   <w:style w:type="paragraph" w:customStyle="1" w:styleId="Pagedegarde">
     <w:name w:val="Page de garde"/>
     <w:basedOn w:val="Normal"/>
-    <w:rsid w:val="007E2212"/>
+    <w:rsid w:val="00764A76"/>
     <w:pPr>
       <w:spacing w:before="480" w:after="240"/>
     </w:pPr>
@@ -5476,7 +6054,7 @@
   <w:style w:type="paragraph" w:customStyle="1" w:styleId="PoliceSoluCom">
     <w:name w:val="Police SoluCom"/>
     <w:next w:val="Normal"/>
-    <w:rsid w:val="007E2212"/>
+    <w:rsid w:val="00764A76"/>
     <w:pPr>
       <w:spacing w:before="240"/>
     </w:pPr>
@@ -5492,7 +6070,7 @@
     <w:name w:val="SoustitreCV"/>
     <w:basedOn w:val="Normal"/>
     <w:autoRedefine/>
-    <w:rsid w:val="007E2212"/>
+    <w:rsid w:val="00764A76"/>
     <w:pPr>
       <w:keepLines w:val="0"/>
       <w:widowControl w:val="0"/>
@@ -5509,7 +6087,7 @@
     <w:name w:val="Titre annexes"/>
     <w:basedOn w:val="Normal"/>
     <w:next w:val="Retraitnormal"/>
-    <w:rsid w:val="00727F4F"/>
+    <w:rsid w:val="00764A76"/>
     <w:pPr>
       <w:keepNext/>
       <w:pageBreakBefore/>
@@ -5531,7 +6109,7 @@
     <w:name w:val="Supra Titre"/>
     <w:basedOn w:val="Titreannexes"/>
     <w:next w:val="Titre1"/>
-    <w:rsid w:val="00194DF6"/>
+    <w:rsid w:val="00764A76"/>
     <w:pPr>
       <w:numPr>
         <w:ilvl w:val="0"/>
@@ -5542,7 +6120,7 @@
   <w:style w:type="paragraph" w:customStyle="1" w:styleId="Tableau">
     <w:name w:val="Tableau"/>
     <w:basedOn w:val="Normal"/>
-    <w:rsid w:val="007E2212"/>
+    <w:rsid w:val="00764A76"/>
     <w:pPr>
       <w:keepNext/>
       <w:spacing w:before="60" w:after="60"/>
@@ -5552,7 +6130,7 @@
   <w:style w:type="table" w:customStyle="1" w:styleId="TableauSolucom">
     <w:name w:val="Tableau Solucom"/>
     <w:basedOn w:val="TableauNormal"/>
-    <w:rsid w:val="007E2212"/>
+    <w:rsid w:val="00764A76"/>
     <w:pPr>
       <w:jc w:val="center"/>
     </w:pPr>
@@ -5605,7 +6183,7 @@
     <w:name w:val="Balloon Text"/>
     <w:basedOn w:val="Normal"/>
     <w:semiHidden/>
-    <w:rsid w:val="007E2212"/>
+    <w:rsid w:val="00764A76"/>
     <w:rPr>
       <w:rFonts w:ascii="Tahoma" w:hAnsi="Tahoma" w:cs="Tahoma"/>
       <w:sz w:val="16"/>
@@ -5618,7 +6196,7 @@
     <w:next w:val="Retraitnormal"/>
     <w:uiPriority w:val="5"/>
     <w:qFormat/>
-    <w:rsid w:val="00043587"/>
+    <w:rsid w:val="00764A76"/>
     <w:pPr>
       <w:keepNext/>
       <w:spacing w:before="480"/>
@@ -5637,7 +6215,7 @@
     <w:next w:val="Retraitnormal"/>
     <w:uiPriority w:val="6"/>
     <w:qFormat/>
-    <w:rsid w:val="00043587"/>
+    <w:rsid w:val="00764A76"/>
     <w:rPr>
       <w:color w:val="808080"/>
     </w:rPr>
@@ -5648,7 +6226,7 @@
     <w:next w:val="Normal"/>
     <w:uiPriority w:val="19"/>
     <w:qFormat/>
-    <w:rsid w:val="00043587"/>
+    <w:rsid w:val="00764A76"/>
     <w:pPr>
       <w:jc w:val="center"/>
     </w:pPr>
@@ -5660,7 +6238,7 @@
     <w:name w:val="Titre hors TM"/>
     <w:basedOn w:val="Titre1"/>
     <w:next w:val="Retraitnormal"/>
-    <w:rsid w:val="00111D20"/>
+    <w:rsid w:val="00764A76"/>
     <w:pPr>
       <w:numPr>
         <w:ilvl w:val="0"/>
@@ -5678,7 +6256,7 @@
     <w:next w:val="Normal"/>
     <w:uiPriority w:val="18"/>
     <w:qFormat/>
-    <w:rsid w:val="00043587"/>
+    <w:rsid w:val="00764A76"/>
     <w:pPr>
       <w:jc w:val="center"/>
     </w:pPr>
@@ -5690,7 +6268,7 @@
     <w:name w:val="Titre Tables"/>
     <w:basedOn w:val="Normal"/>
     <w:next w:val="Retraitnormal"/>
-    <w:rsid w:val="00111D20"/>
+    <w:rsid w:val="00764A76"/>
     <w:pPr>
       <w:pageBreakBefore/>
       <w:pBdr>
@@ -5709,7 +6287,7 @@
     <w:name w:val="TitreRubriqueCV"/>
     <w:basedOn w:val="Titre5"/>
     <w:autoRedefine/>
-    <w:rsid w:val="007E2212"/>
+    <w:rsid w:val="00764A76"/>
     <w:pPr>
       <w:keepNext/>
       <w:keepLines w:val="0"/>
@@ -5734,7 +6312,7 @@
     <w:name w:val="toc 1"/>
     <w:basedOn w:val="Normal"/>
     <w:next w:val="Normal"/>
-    <w:rsid w:val="007E2212"/>
+    <w:rsid w:val="00764A76"/>
     <w:pPr>
       <w:ind w:left="851" w:hanging="851"/>
       <w:jc w:val="left"/>
@@ -5748,7 +6326,7 @@
     <w:name w:val="toc 2"/>
     <w:basedOn w:val="TM1"/>
     <w:next w:val="Normal"/>
-    <w:rsid w:val="007E2212"/>
+    <w:rsid w:val="00764A76"/>
     <w:pPr>
       <w:spacing w:before="80"/>
       <w:ind w:left="1135"/>
@@ -5761,7 +6339,7 @@
     <w:name w:val="toc 3"/>
     <w:basedOn w:val="TM2"/>
     <w:next w:val="Normal"/>
-    <w:rsid w:val="007E2212"/>
+    <w:rsid w:val="00764A76"/>
     <w:pPr>
       <w:spacing w:before="60"/>
       <w:ind w:left="1418"/>
@@ -5773,7 +6351,7 @@
   <w:style w:type="paragraph" w:styleId="Corpsdetexte3">
     <w:name w:val="Body Text 3"/>
     <w:basedOn w:val="Normal"/>
-    <w:rsid w:val="00666759"/>
+    <w:rsid w:val="00764A76"/>
     <w:pPr>
       <w:spacing w:after="120"/>
     </w:pPr>
@@ -5785,7 +6363,7 @@
   <w:style w:type="character" w:styleId="Marquedecommentaire">
     <w:name w:val="annotation reference"/>
     <w:semiHidden/>
-    <w:rsid w:val="006044B6"/>
+    <w:rsid w:val="00764A76"/>
     <w:rPr>
       <w:sz w:val="16"/>
       <w:szCs w:val="16"/>
@@ -5795,14 +6373,14 @@
     <w:name w:val="annotation text"/>
     <w:basedOn w:val="Normal"/>
     <w:semiHidden/>
-    <w:rsid w:val="006044B6"/>
+    <w:rsid w:val="00764A76"/>
   </w:style>
   <w:style w:type="paragraph" w:styleId="Objetducommentaire">
     <w:name w:val="annotation subject"/>
     <w:basedOn w:val="Commentaire"/>
     <w:next w:val="Commentaire"/>
     <w:semiHidden/>
-    <w:rsid w:val="006044B6"/>
+    <w:rsid w:val="00764A76"/>
     <w:rPr>
       <w:b/>
       <w:bCs/>
@@ -5810,7 +6388,7 @@
   </w:style>
   <w:style w:type="character" w:styleId="Lienhypertexte">
     <w:name w:val="Hyperlink"/>
-    <w:rsid w:val="006044B6"/>
+    <w:rsid w:val="00764A76"/>
     <w:rPr>
       <w:color w:val="0000FF"/>
       <w:u w:val="single"/>
@@ -5824,7 +6402,7 @@
     <w:semiHidden/>
     <w:unhideWhenUsed/>
     <w:qFormat/>
-    <w:rsid w:val="00ED0B22"/>
+    <w:rsid w:val="00764A76"/>
     <w:pPr>
       <w:spacing w:before="0" w:after="200"/>
     </w:pPr>
@@ -5841,13 +6419,13 @@
     <w:basedOn w:val="Normal"/>
     <w:next w:val="Normal"/>
     <w:uiPriority w:val="99"/>
-    <w:rsid w:val="00ED0B22"/>
+    <w:rsid w:val="00764A76"/>
   </w:style>
   <w:style w:type="paragraph" w:styleId="Paragraphedeliste">
     <w:name w:val="List Paragraph"/>
     <w:basedOn w:val="Normal"/>
     <w:uiPriority w:val="34"/>
-    <w:rsid w:val="001E4E68"/>
+    <w:rsid w:val="00764A76"/>
     <w:pPr>
       <w:ind w:left="720"/>
       <w:contextualSpacing/>
@@ -5859,7 +6437,7 @@
     <w:link w:val="PrformatHTMLCar"/>
     <w:uiPriority w:val="99"/>
     <w:unhideWhenUsed/>
-    <w:rsid w:val="00EE66DB"/>
+    <w:rsid w:val="00764A76"/>
     <w:pPr>
       <w:keepLines w:val="0"/>
       <w:tabs>
@@ -5892,7 +6470,7 @@
     <w:basedOn w:val="Policepardfaut"/>
     <w:link w:val="PrformatHTML"/>
     <w:uiPriority w:val="99"/>
-    <w:rsid w:val="00EE66DB"/>
+    <w:rsid w:val="00764A76"/>
     <w:rPr>
       <w:rFonts w:ascii="Courier New" w:hAnsi="Courier New" w:cs="Courier New"/>
     </w:rPr>
@@ -5900,19 +6478,19 @@
   <w:style w:type="character" w:customStyle="1" w:styleId="apple-style-span">
     <w:name w:val="apple-style-span"/>
     <w:basedOn w:val="Policepardfaut"/>
-    <w:rsid w:val="00915DF9"/>
+    <w:rsid w:val="00764A76"/>
   </w:style>
   <w:style w:type="character" w:customStyle="1" w:styleId="apple-converted-space">
     <w:name w:val="apple-converted-space"/>
     <w:basedOn w:val="Policepardfaut"/>
-    <w:rsid w:val="00915DF9"/>
+    <w:rsid w:val="00764A76"/>
   </w:style>
   <w:style w:type="paragraph" w:styleId="NormalWeb">
     <w:name w:val="Normal (Web)"/>
     <w:basedOn w:val="Normal"/>
     <w:uiPriority w:val="99"/>
     <w:unhideWhenUsed/>
-    <w:rsid w:val="00853C6B"/>
+    <w:rsid w:val="00764A76"/>
     <w:pPr>
       <w:keepLines w:val="0"/>
       <w:spacing w:before="100" w:beforeAutospacing="1" w:after="100" w:afterAutospacing="1"/>
@@ -5927,12 +6505,12 @@
   <w:style w:type="character" w:customStyle="1" w:styleId="okina">
     <w:name w:val="okina"/>
     <w:basedOn w:val="Policepardfaut"/>
-    <w:rsid w:val="002B52A7"/>
+    <w:rsid w:val="00764A76"/>
   </w:style>
   <w:style w:type="paragraph" w:styleId="Listepuces">
     <w:name w:val="List Bullet"/>
     <w:basedOn w:val="Normal"/>
-    <w:rsid w:val="00B55B41"/>
+    <w:rsid w:val="00764A76"/>
     <w:pPr>
       <w:numPr>
         <w:numId w:val="13"/>
@@ -6681,7 +7259,7 @@
 </file>
 
 <file path=customXml/itemProps1.xml><?xml version="1.0" encoding="utf-8"?>
-<ds:datastoreItem xmlns:ds="http://schemas.openxmlformats.org/officeDocument/2006/customXml" ds:itemID="{FF12FC10-8899-4DC8-AF26-61614B0152AC}">
+<ds:datastoreItem xmlns:ds="http://schemas.openxmlformats.org/officeDocument/2006/customXml" ds:itemID="{127FF9EB-09FD-4F12-8290-16E1ACC9302C}">
   <ds:schemaRefs>
     <ds:schemaRef ds:uri="http://schemas.openxmlformats.org/officeDocument/2006/bibliography"/>
   </ds:schemaRefs>

</xml_diff>